<commit_message>
Evaluation framework for EHR tools
Former-commit-id: 0f538dbb86dadfcbec4c14303d52437e677f766c
</commit_message>
<xml_diff>
--- a/docs/special-projects/ehr-tech-eval.docx
+++ b/docs/special-projects/ehr-tech-eval.docx
@@ -747,7 +747,7 @@
                 <w:sz w:val="18"/>
                 <w:szCs w:val="18"/>
               </w:rPr>
-              <w:t>Version</w:t>
+              <w:t>Open Source?</w:t>
             </w:r>
           </w:p>
         </w:tc>
@@ -770,6 +770,22 @@
                 <w:szCs w:val="18"/>
               </w:rPr>
             </w:pPr>
+            <w:r>
+              <w:rPr>
+                <w:rFonts w:ascii="Verdana" w:hAnsi="Verdana"/>
+                <w:sz w:val="18"/>
+                <w:szCs w:val="18"/>
+              </w:rPr>
+              <w:t xml:space="preserve">Is it a requirement for the tool to </w:t>
+            </w:r>
+            <w:r>
+              <w:rPr>
+                <w:rFonts w:ascii="Verdana" w:hAnsi="Verdana"/>
+                <w:sz w:val="18"/>
+                <w:szCs w:val="18"/>
+              </w:rPr>
+              <w:t>be open source?</w:t>
+            </w:r>
           </w:p>
         </w:tc>
         <w:tc>
@@ -779,6 +795,80 @@
               <w:top w:val="single" w:sz="8" w:space="0" w:color="000000"/>
               <w:bottom w:val="single" w:sz="8" w:space="0" w:color="000000"/>
             </w:tcBorders>
+            <w:vAlign w:val="center"/>
+          </w:tcPr>
+          <w:p>
+            <w:pPr>
+              <w:pStyle w:val="TableText"/>
+              <w:spacing w:before="100" w:beforeAutospacing="1" w:after="100" w:afterAutospacing="1"/>
+              <w:rPr>
+                <w:rFonts w:ascii="Verdana" w:hAnsi="Verdana"/>
+                <w:sz w:val="18"/>
+                <w:szCs w:val="18"/>
+              </w:rPr>
+            </w:pPr>
+            <w:r>
+              <w:rPr>
+                <w:rFonts w:ascii="Verdana" w:hAnsi="Verdana"/>
+                <w:sz w:val="18"/>
+                <w:szCs w:val="18"/>
+              </w:rPr>
+              <w:t>??</w:t>
+            </w:r>
+          </w:p>
+        </w:tc>
+      </w:tr>
+      <w:tr>
+        <w:trPr>
+          <w:trHeight w:val="314"/>
+        </w:trPr>
+        <w:tc>
+          <w:tcPr>
+            <w:tcW w:w="2970" w:type="dxa"/>
+            <w:vAlign w:val="center"/>
+          </w:tcPr>
+          <w:p>
+            <w:pPr>
+              <w:pStyle w:val="TableText"/>
+              <w:spacing w:before="100" w:beforeAutospacing="1" w:after="100" w:afterAutospacing="1"/>
+              <w:rPr>
+                <w:rFonts w:ascii="Verdana" w:hAnsi="Verdana"/>
+                <w:b/>
+                <w:sz w:val="18"/>
+                <w:szCs w:val="18"/>
+              </w:rPr>
+            </w:pPr>
+            <w:r>
+              <w:rPr>
+                <w:rFonts w:ascii="Verdana" w:hAnsi="Verdana"/>
+                <w:b/>
+                <w:sz w:val="18"/>
+                <w:szCs w:val="18"/>
+              </w:rPr>
+              <w:t>Version</w:t>
+            </w:r>
+          </w:p>
+        </w:tc>
+        <w:tc>
+          <w:tcPr>
+            <w:tcW w:w="4230" w:type="dxa"/>
+            <w:vAlign w:val="center"/>
+          </w:tcPr>
+          <w:p>
+            <w:pPr>
+              <w:pStyle w:val="TableText"/>
+              <w:spacing w:before="100" w:beforeAutospacing="1" w:after="100" w:afterAutospacing="1"/>
+              <w:rPr>
+                <w:rFonts w:ascii="Verdana" w:hAnsi="Verdana"/>
+                <w:sz w:val="18"/>
+                <w:szCs w:val="18"/>
+              </w:rPr>
+            </w:pPr>
+          </w:p>
+        </w:tc>
+        <w:tc>
+          <w:tcPr>
+            <w:tcW w:w="1710" w:type="dxa"/>
             <w:vAlign w:val="center"/>
           </w:tcPr>
           <w:p>

</xml_diff>